<commit_message>
analysis done for min-max
</commit_message>
<xml_diff>
--- a/Analysis_of_minmax_and_RL.docx
+++ b/Analysis_of_minmax_and_RL.docx
@@ -42,6 +42,7 @@
     </w:p>
     <w:p>
       <w:pPr>
+        <w:spacing w:line="240" w:lineRule="auto"/>
         <w:rPr>
           <w:sz w:val="36"/>
           <w:szCs w:val="36"/>
@@ -52,7 +53,1981 @@
           <w:sz w:val="36"/>
           <w:szCs w:val="36"/>
         </w:rPr>
-        <w:t xml:space="preserve">I have played 10 rounds of the Tic-tac-toe game with each algorithm and noted the result. </w:t>
+        <w:t>I have played 10 rounds of the Tic-tac-toe game with each algorithm and noted the result</w:t>
+      </w:r>
+      <w:r>
+        <w:rPr>
+          <w:sz w:val="36"/>
+          <w:szCs w:val="36"/>
+        </w:rPr>
+        <w:t xml:space="preserve"> (Nagmani vs Computer)</w:t>
+      </w:r>
+    </w:p>
+    <w:p>
+      <w:pPr>
+        <w:spacing w:line="240" w:lineRule="auto"/>
+        <w:rPr>
+          <w:sz w:val="36"/>
+          <w:szCs w:val="36"/>
+        </w:rPr>
+      </w:pPr>
+      <w:r>
+        <w:rPr>
+          <w:sz w:val="36"/>
+          <w:szCs w:val="36"/>
+        </w:rPr>
+        <w:t>Reinforcement Learning Result;</w:t>
+      </w:r>
+    </w:p>
+    <w:tbl>
+      <w:tblPr>
+        <w:tblStyle w:val="TableGrid"/>
+        <w:tblW w:w="0" w:type="auto"/>
+        <w:tblLook w:val="04A0" w:firstRow="1" w:lastRow="0" w:firstColumn="1" w:lastColumn="0" w:noHBand="0" w:noVBand="1"/>
+      </w:tblPr>
+      <w:tblGrid>
+        <w:gridCol w:w="1975"/>
+        <w:gridCol w:w="1890"/>
+        <w:gridCol w:w="5485"/>
+      </w:tblGrid>
+      <w:tr>
+        <w:tc>
+          <w:tcPr>
+            <w:tcW w:w="1975" w:type="dxa"/>
+            <w:shd w:val="clear" w:color="auto" w:fill="FFC000" w:themeFill="accent4"/>
+          </w:tcPr>
+          <w:p>
+            <w:pPr>
+              <w:jc w:val="center"/>
+              <w:rPr>
+                <w:sz w:val="36"/>
+                <w:szCs w:val="36"/>
+              </w:rPr>
+            </w:pPr>
+            <w:r>
+              <w:rPr>
+                <w:sz w:val="36"/>
+                <w:szCs w:val="36"/>
+              </w:rPr>
+              <w:t>Rounds</w:t>
+            </w:r>
+          </w:p>
+        </w:tc>
+        <w:tc>
+          <w:tcPr>
+            <w:tcW w:w="1890" w:type="dxa"/>
+            <w:shd w:val="clear" w:color="auto" w:fill="FFC000" w:themeFill="accent4"/>
+          </w:tcPr>
+          <w:p>
+            <w:pPr>
+              <w:jc w:val="center"/>
+              <w:rPr>
+                <w:sz w:val="36"/>
+                <w:szCs w:val="36"/>
+              </w:rPr>
+            </w:pPr>
+            <w:r>
+              <w:rPr>
+                <w:sz w:val="36"/>
+                <w:szCs w:val="36"/>
+              </w:rPr>
+              <w:t>Winner</w:t>
+            </w:r>
+          </w:p>
+        </w:tc>
+        <w:tc>
+          <w:tcPr>
+            <w:tcW w:w="5485" w:type="dxa"/>
+            <w:shd w:val="clear" w:color="auto" w:fill="FFC000" w:themeFill="accent4"/>
+          </w:tcPr>
+          <w:p>
+            <w:pPr>
+              <w:jc w:val="center"/>
+              <w:rPr>
+                <w:sz w:val="36"/>
+                <w:szCs w:val="36"/>
+              </w:rPr>
+            </w:pPr>
+            <w:r>
+              <w:rPr>
+                <w:sz w:val="36"/>
+                <w:szCs w:val="36"/>
+              </w:rPr>
+              <w:t>Remark</w:t>
+            </w:r>
+          </w:p>
+        </w:tc>
+      </w:tr>
+      <w:tr>
+        <w:tc>
+          <w:tcPr>
+            <w:tcW w:w="1975" w:type="dxa"/>
+          </w:tcPr>
+          <w:p>
+            <w:pPr>
+              <w:jc w:val="center"/>
+              <w:rPr>
+                <w:sz w:val="36"/>
+                <w:szCs w:val="36"/>
+              </w:rPr>
+            </w:pPr>
+            <w:r>
+              <w:rPr>
+                <w:sz w:val="36"/>
+                <w:szCs w:val="36"/>
+              </w:rPr>
+              <w:t>Round</w:t>
+            </w:r>
+            <w:r>
+              <w:rPr>
+                <w:sz w:val="36"/>
+                <w:szCs w:val="36"/>
+              </w:rPr>
+              <w:t>-1</w:t>
+            </w:r>
+          </w:p>
+        </w:tc>
+        <w:tc>
+          <w:tcPr>
+            <w:tcW w:w="1890" w:type="dxa"/>
+          </w:tcPr>
+          <w:p>
+            <w:pPr>
+              <w:jc w:val="center"/>
+              <w:rPr>
+                <w:sz w:val="36"/>
+                <w:szCs w:val="36"/>
+              </w:rPr>
+            </w:pPr>
+            <w:r>
+              <w:rPr>
+                <w:sz w:val="36"/>
+                <w:szCs w:val="36"/>
+              </w:rPr>
+              <w:t>Nagmani</w:t>
+            </w:r>
+          </w:p>
+        </w:tc>
+        <w:tc>
+          <w:tcPr>
+            <w:tcW w:w="5485" w:type="dxa"/>
+          </w:tcPr>
+          <w:p>
+            <w:pPr>
+              <w:rPr>
+                <w:sz w:val="36"/>
+                <w:szCs w:val="36"/>
+              </w:rPr>
+            </w:pPr>
+            <w:r>
+              <w:rPr>
+                <w:sz w:val="36"/>
+                <w:szCs w:val="36"/>
+              </w:rPr>
+              <w:t>Nagmani won in 4</w:t>
+            </w:r>
+            <w:r>
+              <w:rPr>
+                <w:sz w:val="36"/>
+                <w:szCs w:val="36"/>
+                <w:vertAlign w:val="superscript"/>
+              </w:rPr>
+              <w:t>th</w:t>
+            </w:r>
+            <w:r>
+              <w:rPr>
+                <w:sz w:val="36"/>
+                <w:szCs w:val="36"/>
+              </w:rPr>
+              <w:t xml:space="preserve"> </w:t>
+            </w:r>
+            <w:r>
+              <w:rPr>
+                <w:sz w:val="36"/>
+                <w:szCs w:val="36"/>
+              </w:rPr>
+              <w:t>move</w:t>
+            </w:r>
+            <w:r>
+              <w:rPr>
+                <w:sz w:val="36"/>
+                <w:szCs w:val="36"/>
+              </w:rPr>
+              <w:t>.</w:t>
+            </w:r>
+          </w:p>
+        </w:tc>
+      </w:tr>
+      <w:tr>
+        <w:tc>
+          <w:tcPr>
+            <w:tcW w:w="1975" w:type="dxa"/>
+          </w:tcPr>
+          <w:p>
+            <w:pPr>
+              <w:jc w:val="center"/>
+              <w:rPr>
+                <w:sz w:val="36"/>
+                <w:szCs w:val="36"/>
+              </w:rPr>
+            </w:pPr>
+            <w:r>
+              <w:rPr>
+                <w:sz w:val="36"/>
+                <w:szCs w:val="36"/>
+              </w:rPr>
+              <w:t>Round-</w:t>
+            </w:r>
+            <w:r>
+              <w:rPr>
+                <w:sz w:val="36"/>
+                <w:szCs w:val="36"/>
+              </w:rPr>
+              <w:t>2</w:t>
+            </w:r>
+          </w:p>
+        </w:tc>
+        <w:tc>
+          <w:tcPr>
+            <w:tcW w:w="1890" w:type="dxa"/>
+          </w:tcPr>
+          <w:p>
+            <w:pPr>
+              <w:jc w:val="center"/>
+              <w:rPr>
+                <w:sz w:val="36"/>
+                <w:szCs w:val="36"/>
+              </w:rPr>
+            </w:pPr>
+            <w:r>
+              <w:rPr>
+                <w:sz w:val="36"/>
+                <w:szCs w:val="36"/>
+              </w:rPr>
+              <w:t>Nagmani</w:t>
+            </w:r>
+          </w:p>
+        </w:tc>
+        <w:tc>
+          <w:tcPr>
+            <w:tcW w:w="5485" w:type="dxa"/>
+          </w:tcPr>
+          <w:p>
+            <w:pPr>
+              <w:rPr>
+                <w:sz w:val="36"/>
+                <w:szCs w:val="36"/>
+              </w:rPr>
+            </w:pPr>
+            <w:r>
+              <w:rPr>
+                <w:sz w:val="36"/>
+                <w:szCs w:val="36"/>
+              </w:rPr>
+              <w:t>Nagmani won in 4</w:t>
+            </w:r>
+            <w:r>
+              <w:rPr>
+                <w:sz w:val="36"/>
+                <w:szCs w:val="36"/>
+                <w:vertAlign w:val="superscript"/>
+              </w:rPr>
+              <w:t>th</w:t>
+            </w:r>
+            <w:r>
+              <w:rPr>
+                <w:sz w:val="36"/>
+                <w:szCs w:val="36"/>
+              </w:rPr>
+              <w:t xml:space="preserve"> </w:t>
+            </w:r>
+            <w:r>
+              <w:rPr>
+                <w:sz w:val="36"/>
+                <w:szCs w:val="36"/>
+              </w:rPr>
+              <w:t>move</w:t>
+            </w:r>
+            <w:r>
+              <w:rPr>
+                <w:sz w:val="36"/>
+                <w:szCs w:val="36"/>
+              </w:rPr>
+              <w:t>.</w:t>
+            </w:r>
+          </w:p>
+        </w:tc>
+      </w:tr>
+      <w:tr>
+        <w:tc>
+          <w:tcPr>
+            <w:tcW w:w="1975" w:type="dxa"/>
+          </w:tcPr>
+          <w:p>
+            <w:pPr>
+              <w:jc w:val="center"/>
+              <w:rPr>
+                <w:sz w:val="36"/>
+                <w:szCs w:val="36"/>
+              </w:rPr>
+            </w:pPr>
+            <w:r>
+              <w:rPr>
+                <w:sz w:val="36"/>
+                <w:szCs w:val="36"/>
+              </w:rPr>
+              <w:t>Round-</w:t>
+            </w:r>
+            <w:r>
+              <w:rPr>
+                <w:sz w:val="36"/>
+                <w:szCs w:val="36"/>
+              </w:rPr>
+              <w:t>3</w:t>
+            </w:r>
+          </w:p>
+        </w:tc>
+        <w:tc>
+          <w:tcPr>
+            <w:tcW w:w="1890" w:type="dxa"/>
+          </w:tcPr>
+          <w:p>
+            <w:pPr>
+              <w:jc w:val="center"/>
+              <w:rPr>
+                <w:sz w:val="36"/>
+                <w:szCs w:val="36"/>
+              </w:rPr>
+            </w:pPr>
+            <w:r>
+              <w:rPr>
+                <w:sz w:val="36"/>
+                <w:szCs w:val="36"/>
+              </w:rPr>
+              <w:t>Computer</w:t>
+            </w:r>
+          </w:p>
+        </w:tc>
+        <w:tc>
+          <w:tcPr>
+            <w:tcW w:w="5485" w:type="dxa"/>
+          </w:tcPr>
+          <w:p>
+            <w:pPr>
+              <w:rPr>
+                <w:sz w:val="36"/>
+                <w:szCs w:val="36"/>
+              </w:rPr>
+            </w:pPr>
+            <w:r>
+              <w:rPr>
+                <w:sz w:val="36"/>
+                <w:szCs w:val="36"/>
+              </w:rPr>
+              <w:t>The computer won because Nagmani made a mistake.</w:t>
+            </w:r>
+          </w:p>
+        </w:tc>
+      </w:tr>
+      <w:tr>
+        <w:tc>
+          <w:tcPr>
+            <w:tcW w:w="1975" w:type="dxa"/>
+          </w:tcPr>
+          <w:p>
+            <w:pPr>
+              <w:jc w:val="center"/>
+              <w:rPr>
+                <w:sz w:val="36"/>
+                <w:szCs w:val="36"/>
+              </w:rPr>
+            </w:pPr>
+            <w:r>
+              <w:rPr>
+                <w:sz w:val="36"/>
+                <w:szCs w:val="36"/>
+              </w:rPr>
+              <w:t>Round-</w:t>
+            </w:r>
+            <w:r>
+              <w:rPr>
+                <w:sz w:val="36"/>
+                <w:szCs w:val="36"/>
+              </w:rPr>
+              <w:t>4</w:t>
+            </w:r>
+          </w:p>
+        </w:tc>
+        <w:tc>
+          <w:tcPr>
+            <w:tcW w:w="1890" w:type="dxa"/>
+          </w:tcPr>
+          <w:p>
+            <w:pPr>
+              <w:jc w:val="center"/>
+              <w:rPr>
+                <w:sz w:val="36"/>
+                <w:szCs w:val="36"/>
+              </w:rPr>
+            </w:pPr>
+            <w:r>
+              <w:rPr>
+                <w:sz w:val="36"/>
+                <w:szCs w:val="36"/>
+              </w:rPr>
+              <w:t>Computer</w:t>
+            </w:r>
+          </w:p>
+        </w:tc>
+        <w:tc>
+          <w:tcPr>
+            <w:tcW w:w="5485" w:type="dxa"/>
+          </w:tcPr>
+          <w:p>
+            <w:pPr>
+              <w:rPr>
+                <w:sz w:val="36"/>
+                <w:szCs w:val="36"/>
+              </w:rPr>
+            </w:pPr>
+            <w:r>
+              <w:rPr>
+                <w:sz w:val="36"/>
+                <w:szCs w:val="36"/>
+              </w:rPr>
+              <w:t>This time the computer won intelligently.</w:t>
+            </w:r>
+          </w:p>
+        </w:tc>
+      </w:tr>
+      <w:tr>
+        <w:tc>
+          <w:tcPr>
+            <w:tcW w:w="1975" w:type="dxa"/>
+          </w:tcPr>
+          <w:p>
+            <w:pPr>
+              <w:jc w:val="center"/>
+              <w:rPr>
+                <w:sz w:val="36"/>
+                <w:szCs w:val="36"/>
+              </w:rPr>
+            </w:pPr>
+            <w:r>
+              <w:rPr>
+                <w:sz w:val="36"/>
+                <w:szCs w:val="36"/>
+              </w:rPr>
+              <w:t>Round-</w:t>
+            </w:r>
+            <w:r>
+              <w:rPr>
+                <w:sz w:val="36"/>
+                <w:szCs w:val="36"/>
+              </w:rPr>
+              <w:t>5</w:t>
+            </w:r>
+          </w:p>
+        </w:tc>
+        <w:tc>
+          <w:tcPr>
+            <w:tcW w:w="1890" w:type="dxa"/>
+          </w:tcPr>
+          <w:p>
+            <w:pPr>
+              <w:jc w:val="center"/>
+              <w:rPr>
+                <w:sz w:val="36"/>
+                <w:szCs w:val="36"/>
+              </w:rPr>
+            </w:pPr>
+            <w:r>
+              <w:rPr>
+                <w:sz w:val="36"/>
+                <w:szCs w:val="36"/>
+              </w:rPr>
+              <w:t>Draw</w:t>
+            </w:r>
+          </w:p>
+        </w:tc>
+        <w:tc>
+          <w:tcPr>
+            <w:tcW w:w="5485" w:type="dxa"/>
+          </w:tcPr>
+          <w:p>
+            <w:pPr>
+              <w:jc w:val="center"/>
+              <w:rPr>
+                <w:sz w:val="36"/>
+                <w:szCs w:val="36"/>
+              </w:rPr>
+            </w:pPr>
+            <w:r>
+              <w:rPr>
+                <w:sz w:val="36"/>
+                <w:szCs w:val="36"/>
+              </w:rPr>
+              <w:t>There was equal effort from both sides.</w:t>
+            </w:r>
+          </w:p>
+        </w:tc>
+      </w:tr>
+      <w:tr>
+        <w:tc>
+          <w:tcPr>
+            <w:tcW w:w="1975" w:type="dxa"/>
+          </w:tcPr>
+          <w:p>
+            <w:pPr>
+              <w:jc w:val="center"/>
+              <w:rPr>
+                <w:sz w:val="36"/>
+                <w:szCs w:val="36"/>
+              </w:rPr>
+            </w:pPr>
+            <w:r>
+              <w:rPr>
+                <w:sz w:val="36"/>
+                <w:szCs w:val="36"/>
+              </w:rPr>
+              <w:t>Round-</w:t>
+            </w:r>
+            <w:r>
+              <w:rPr>
+                <w:sz w:val="36"/>
+                <w:szCs w:val="36"/>
+              </w:rPr>
+              <w:t>6</w:t>
+            </w:r>
+          </w:p>
+        </w:tc>
+        <w:tc>
+          <w:tcPr>
+            <w:tcW w:w="1890" w:type="dxa"/>
+          </w:tcPr>
+          <w:p>
+            <w:pPr>
+              <w:jc w:val="center"/>
+              <w:rPr>
+                <w:sz w:val="36"/>
+                <w:szCs w:val="36"/>
+              </w:rPr>
+            </w:pPr>
+            <w:r>
+              <w:rPr>
+                <w:sz w:val="36"/>
+                <w:szCs w:val="36"/>
+              </w:rPr>
+              <w:t>Nagmani</w:t>
+            </w:r>
+          </w:p>
+        </w:tc>
+        <w:tc>
+          <w:tcPr>
+            <w:tcW w:w="5485" w:type="dxa"/>
+          </w:tcPr>
+          <w:p>
+            <w:pPr>
+              <w:jc w:val="center"/>
+              <w:rPr>
+                <w:sz w:val="36"/>
+                <w:szCs w:val="36"/>
+              </w:rPr>
+            </w:pPr>
+            <w:r>
+              <w:rPr>
+                <w:sz w:val="36"/>
+                <w:szCs w:val="36"/>
+              </w:rPr>
+              <w:t xml:space="preserve">Nagmani won in </w:t>
+            </w:r>
+            <w:r>
+              <w:rPr>
+                <w:sz w:val="36"/>
+                <w:szCs w:val="36"/>
+              </w:rPr>
+              <w:t>5</w:t>
+            </w:r>
+            <w:r>
+              <w:rPr>
+                <w:sz w:val="36"/>
+                <w:szCs w:val="36"/>
+                <w:vertAlign w:val="superscript"/>
+              </w:rPr>
+              <w:t>th</w:t>
+            </w:r>
+            <w:r>
+              <w:rPr>
+                <w:sz w:val="36"/>
+                <w:szCs w:val="36"/>
+              </w:rPr>
+              <w:t xml:space="preserve"> </w:t>
+            </w:r>
+            <w:r>
+              <w:rPr>
+                <w:sz w:val="36"/>
+                <w:szCs w:val="36"/>
+              </w:rPr>
+              <w:t>move</w:t>
+            </w:r>
+            <w:r>
+              <w:rPr>
+                <w:sz w:val="36"/>
+                <w:szCs w:val="36"/>
+              </w:rPr>
+              <w:t>.</w:t>
+            </w:r>
+          </w:p>
+        </w:tc>
+      </w:tr>
+      <w:tr>
+        <w:tc>
+          <w:tcPr>
+            <w:tcW w:w="1975" w:type="dxa"/>
+          </w:tcPr>
+          <w:p>
+            <w:pPr>
+              <w:jc w:val="center"/>
+              <w:rPr>
+                <w:sz w:val="36"/>
+                <w:szCs w:val="36"/>
+              </w:rPr>
+            </w:pPr>
+            <w:r>
+              <w:rPr>
+                <w:sz w:val="36"/>
+                <w:szCs w:val="36"/>
+              </w:rPr>
+              <w:t>Round-</w:t>
+            </w:r>
+            <w:r>
+              <w:rPr>
+                <w:sz w:val="36"/>
+                <w:szCs w:val="36"/>
+              </w:rPr>
+              <w:t>7</w:t>
+            </w:r>
+          </w:p>
+        </w:tc>
+        <w:tc>
+          <w:tcPr>
+            <w:tcW w:w="1890" w:type="dxa"/>
+          </w:tcPr>
+          <w:p>
+            <w:pPr>
+              <w:jc w:val="center"/>
+              <w:rPr>
+                <w:sz w:val="36"/>
+                <w:szCs w:val="36"/>
+              </w:rPr>
+            </w:pPr>
+            <w:r>
+              <w:rPr>
+                <w:sz w:val="36"/>
+                <w:szCs w:val="36"/>
+              </w:rPr>
+              <w:t>Computer</w:t>
+            </w:r>
+          </w:p>
+        </w:tc>
+        <w:tc>
+          <w:tcPr>
+            <w:tcW w:w="5485" w:type="dxa"/>
+          </w:tcPr>
+          <w:p>
+            <w:pPr>
+              <w:jc w:val="center"/>
+              <w:rPr>
+                <w:sz w:val="36"/>
+                <w:szCs w:val="36"/>
+              </w:rPr>
+            </w:pPr>
+            <w:r>
+              <w:rPr>
+                <w:sz w:val="36"/>
+                <w:szCs w:val="36"/>
+              </w:rPr>
+              <w:t>The computer</w:t>
+            </w:r>
+            <w:r>
+              <w:rPr>
+                <w:sz w:val="36"/>
+                <w:szCs w:val="36"/>
+              </w:rPr>
+              <w:t xml:space="preserve"> won in 3</w:t>
+            </w:r>
+            <w:r>
+              <w:rPr>
+                <w:sz w:val="36"/>
+                <w:szCs w:val="36"/>
+                <w:vertAlign w:val="superscript"/>
+              </w:rPr>
+              <w:t>rd</w:t>
+            </w:r>
+            <w:r>
+              <w:rPr>
+                <w:sz w:val="36"/>
+                <w:szCs w:val="36"/>
+              </w:rPr>
+              <w:t xml:space="preserve"> </w:t>
+            </w:r>
+            <w:r>
+              <w:rPr>
+                <w:sz w:val="36"/>
+                <w:szCs w:val="36"/>
+              </w:rPr>
+              <w:t>move</w:t>
+            </w:r>
+            <w:r>
+              <w:rPr>
+                <w:sz w:val="36"/>
+                <w:szCs w:val="36"/>
+              </w:rPr>
+              <w:t>.</w:t>
+            </w:r>
+          </w:p>
+        </w:tc>
+      </w:tr>
+      <w:tr>
+        <w:tc>
+          <w:tcPr>
+            <w:tcW w:w="1975" w:type="dxa"/>
+          </w:tcPr>
+          <w:p>
+            <w:pPr>
+              <w:jc w:val="center"/>
+              <w:rPr>
+                <w:sz w:val="36"/>
+                <w:szCs w:val="36"/>
+              </w:rPr>
+            </w:pPr>
+            <w:r>
+              <w:rPr>
+                <w:sz w:val="36"/>
+                <w:szCs w:val="36"/>
+              </w:rPr>
+              <w:t>Round-</w:t>
+            </w:r>
+            <w:r>
+              <w:rPr>
+                <w:sz w:val="36"/>
+                <w:szCs w:val="36"/>
+              </w:rPr>
+              <w:t>8</w:t>
+            </w:r>
+          </w:p>
+        </w:tc>
+        <w:tc>
+          <w:tcPr>
+            <w:tcW w:w="1890" w:type="dxa"/>
+          </w:tcPr>
+          <w:p>
+            <w:pPr>
+              <w:jc w:val="center"/>
+              <w:rPr>
+                <w:sz w:val="36"/>
+                <w:szCs w:val="36"/>
+              </w:rPr>
+            </w:pPr>
+            <w:r>
+              <w:rPr>
+                <w:sz w:val="36"/>
+                <w:szCs w:val="36"/>
+              </w:rPr>
+              <w:t>Draw</w:t>
+            </w:r>
+          </w:p>
+        </w:tc>
+        <w:tc>
+          <w:tcPr>
+            <w:tcW w:w="5485" w:type="dxa"/>
+          </w:tcPr>
+          <w:p>
+            <w:pPr>
+              <w:jc w:val="center"/>
+              <w:rPr>
+                <w:sz w:val="36"/>
+                <w:szCs w:val="36"/>
+              </w:rPr>
+            </w:pPr>
+            <w:r>
+              <w:rPr>
+                <w:sz w:val="36"/>
+                <w:szCs w:val="36"/>
+              </w:rPr>
+              <w:t>There was equal effort from both sides.</w:t>
+            </w:r>
+          </w:p>
+        </w:tc>
+      </w:tr>
+      <w:tr>
+        <w:tc>
+          <w:tcPr>
+            <w:tcW w:w="1975" w:type="dxa"/>
+          </w:tcPr>
+          <w:p>
+            <w:pPr>
+              <w:jc w:val="center"/>
+              <w:rPr>
+                <w:sz w:val="36"/>
+                <w:szCs w:val="36"/>
+              </w:rPr>
+            </w:pPr>
+            <w:r>
+              <w:rPr>
+                <w:sz w:val="36"/>
+                <w:szCs w:val="36"/>
+              </w:rPr>
+              <w:t>Round-</w:t>
+            </w:r>
+            <w:r>
+              <w:rPr>
+                <w:sz w:val="36"/>
+                <w:szCs w:val="36"/>
+              </w:rPr>
+              <w:t>9</w:t>
+            </w:r>
+          </w:p>
+        </w:tc>
+        <w:tc>
+          <w:tcPr>
+            <w:tcW w:w="1890" w:type="dxa"/>
+          </w:tcPr>
+          <w:p>
+            <w:pPr>
+              <w:jc w:val="center"/>
+              <w:rPr>
+                <w:sz w:val="36"/>
+                <w:szCs w:val="36"/>
+              </w:rPr>
+            </w:pPr>
+            <w:r>
+              <w:rPr>
+                <w:sz w:val="36"/>
+                <w:szCs w:val="36"/>
+              </w:rPr>
+              <w:t>Draw</w:t>
+            </w:r>
+          </w:p>
+        </w:tc>
+        <w:tc>
+          <w:tcPr>
+            <w:tcW w:w="5485" w:type="dxa"/>
+          </w:tcPr>
+          <w:p>
+            <w:pPr>
+              <w:jc w:val="center"/>
+              <w:rPr>
+                <w:sz w:val="36"/>
+                <w:szCs w:val="36"/>
+              </w:rPr>
+            </w:pPr>
+            <w:r>
+              <w:rPr>
+                <w:sz w:val="36"/>
+                <w:szCs w:val="36"/>
+              </w:rPr>
+              <w:t>There was equal effort from both sides.</w:t>
+            </w:r>
+          </w:p>
+        </w:tc>
+      </w:tr>
+      <w:tr>
+        <w:trPr>
+          <w:trHeight w:val="584"/>
+        </w:trPr>
+        <w:tc>
+          <w:tcPr>
+            <w:tcW w:w="1975" w:type="dxa"/>
+          </w:tcPr>
+          <w:p>
+            <w:pPr>
+              <w:jc w:val="center"/>
+              <w:rPr>
+                <w:sz w:val="36"/>
+                <w:szCs w:val="36"/>
+              </w:rPr>
+            </w:pPr>
+            <w:r>
+              <w:rPr>
+                <w:sz w:val="36"/>
+                <w:szCs w:val="36"/>
+              </w:rPr>
+              <w:t>Round-1</w:t>
+            </w:r>
+            <w:r>
+              <w:rPr>
+                <w:sz w:val="36"/>
+                <w:szCs w:val="36"/>
+              </w:rPr>
+              <w:t>0</w:t>
+            </w:r>
+          </w:p>
+        </w:tc>
+        <w:tc>
+          <w:tcPr>
+            <w:tcW w:w="1890" w:type="dxa"/>
+          </w:tcPr>
+          <w:p>
+            <w:pPr>
+              <w:jc w:val="center"/>
+              <w:rPr>
+                <w:sz w:val="36"/>
+                <w:szCs w:val="36"/>
+              </w:rPr>
+            </w:pPr>
+            <w:r>
+              <w:rPr>
+                <w:sz w:val="36"/>
+                <w:szCs w:val="36"/>
+              </w:rPr>
+              <w:t>Nagmani</w:t>
+            </w:r>
+          </w:p>
+        </w:tc>
+        <w:tc>
+          <w:tcPr>
+            <w:tcW w:w="5485" w:type="dxa"/>
+          </w:tcPr>
+          <w:p>
+            <w:pPr>
+              <w:jc w:val="center"/>
+              <w:rPr>
+                <w:sz w:val="36"/>
+                <w:szCs w:val="36"/>
+              </w:rPr>
+            </w:pPr>
+            <w:r>
+              <w:rPr>
+                <w:sz w:val="36"/>
+                <w:szCs w:val="36"/>
+              </w:rPr>
+              <w:t xml:space="preserve">Nagmani won in </w:t>
+            </w:r>
+            <w:r>
+              <w:rPr>
+                <w:sz w:val="36"/>
+                <w:szCs w:val="36"/>
+              </w:rPr>
+              <w:t>3</w:t>
+            </w:r>
+            <w:r>
+              <w:rPr>
+                <w:sz w:val="36"/>
+                <w:szCs w:val="36"/>
+                <w:vertAlign w:val="superscript"/>
+              </w:rPr>
+              <w:t>th</w:t>
+            </w:r>
+            <w:r>
+              <w:rPr>
+                <w:sz w:val="36"/>
+                <w:szCs w:val="36"/>
+              </w:rPr>
+              <w:t xml:space="preserve"> </w:t>
+            </w:r>
+            <w:r>
+              <w:rPr>
+                <w:sz w:val="36"/>
+                <w:szCs w:val="36"/>
+              </w:rPr>
+              <w:t>move</w:t>
+            </w:r>
+            <w:r>
+              <w:rPr>
+                <w:sz w:val="36"/>
+                <w:szCs w:val="36"/>
+              </w:rPr>
+              <w:t>.</w:t>
+            </w:r>
+          </w:p>
+        </w:tc>
+      </w:tr>
+    </w:tbl>
+    <w:p>
+      <w:pPr>
+        <w:rPr>
+          <w:sz w:val="36"/>
+          <w:szCs w:val="36"/>
+        </w:rPr>
+      </w:pPr>
+    </w:p>
+    <w:p>
+      <w:pPr>
+        <w:spacing w:line="276" w:lineRule="auto"/>
+        <w:rPr>
+          <w:b/>
+          <w:bCs/>
+          <w:sz w:val="32"/>
+          <w:szCs w:val="32"/>
+        </w:rPr>
+      </w:pPr>
+      <w:r>
+        <w:rPr>
+          <w:b/>
+          <w:bCs/>
+          <w:sz w:val="32"/>
+          <w:szCs w:val="32"/>
+        </w:rPr>
+        <w:t>Conclusion:</w:t>
+      </w:r>
+    </w:p>
+    <w:p>
+      <w:pPr>
+        <w:spacing w:line="276" w:lineRule="auto"/>
+        <w:rPr>
+          <w:sz w:val="32"/>
+          <w:szCs w:val="32"/>
+        </w:rPr>
+      </w:pPr>
+      <w:r>
+        <w:rPr>
+          <w:sz w:val="32"/>
+          <w:szCs w:val="32"/>
+        </w:rPr>
+        <w:t xml:space="preserve">Human has won 4 times and the computer won 3 times and Draw 3 times. </w:t>
+      </w:r>
+      <w:r>
+        <w:rPr>
+          <w:sz w:val="32"/>
+          <w:szCs w:val="32"/>
+        </w:rPr>
+        <w:t xml:space="preserve">This shows </w:t>
+      </w:r>
+      <w:r>
+        <w:rPr>
+          <w:sz w:val="32"/>
+          <w:szCs w:val="32"/>
+        </w:rPr>
+        <w:t xml:space="preserve">relatively balanced competition between </w:t>
+      </w:r>
+      <w:r>
+        <w:rPr>
+          <w:sz w:val="32"/>
+          <w:szCs w:val="32"/>
+        </w:rPr>
+        <w:t>humans</w:t>
+      </w:r>
+      <w:r>
+        <w:rPr>
+          <w:sz w:val="32"/>
+          <w:szCs w:val="32"/>
+        </w:rPr>
+        <w:t xml:space="preserve"> and </w:t>
+      </w:r>
+      <w:r>
+        <w:rPr>
+          <w:sz w:val="32"/>
+          <w:szCs w:val="32"/>
+        </w:rPr>
+        <w:t>computers</w:t>
+      </w:r>
+      <w:r>
+        <w:rPr>
+          <w:sz w:val="32"/>
+          <w:szCs w:val="32"/>
+        </w:rPr>
+        <w:t>. However, the algorithm may benefit from further optimizatio</w:t>
+      </w:r>
+      <w:r>
+        <w:rPr>
+          <w:sz w:val="32"/>
+          <w:szCs w:val="32"/>
+        </w:rPr>
+        <w:t>n.</w:t>
+      </w:r>
+    </w:p>
+    <w:p>
+      <w:pPr>
+        <w:spacing w:line="240" w:lineRule="auto"/>
+        <w:rPr>
+          <w:b/>
+          <w:bCs/>
+          <w:sz w:val="40"/>
+          <w:szCs w:val="40"/>
+        </w:rPr>
+      </w:pPr>
+      <w:r>
+        <w:rPr>
+          <w:b/>
+          <w:bCs/>
+          <w:sz w:val="40"/>
+          <w:szCs w:val="40"/>
+        </w:rPr>
+        <w:lastRenderedPageBreak/>
+        <w:t>Min-Max</w:t>
+      </w:r>
+      <w:r>
+        <w:rPr>
+          <w:b/>
+          <w:bCs/>
+          <w:sz w:val="40"/>
+          <w:szCs w:val="40"/>
+        </w:rPr>
+        <w:t xml:space="preserve"> </w:t>
+      </w:r>
+      <w:r>
+        <w:rPr>
+          <w:b/>
+          <w:bCs/>
+          <w:sz w:val="40"/>
+          <w:szCs w:val="40"/>
+        </w:rPr>
+        <w:t>Algorithm</w:t>
+      </w:r>
+      <w:r>
+        <w:rPr>
+          <w:b/>
+          <w:bCs/>
+          <w:sz w:val="40"/>
+          <w:szCs w:val="40"/>
+        </w:rPr>
+        <w:t xml:space="preserve"> Result;</w:t>
+      </w:r>
+    </w:p>
+    <w:p>
+      <w:pPr>
+        <w:spacing w:line="240" w:lineRule="auto"/>
+        <w:rPr>
+          <w:sz w:val="36"/>
+          <w:szCs w:val="36"/>
+        </w:rPr>
+      </w:pPr>
+    </w:p>
+    <w:tbl>
+      <w:tblPr>
+        <w:tblStyle w:val="TableGrid"/>
+        <w:tblW w:w="0" w:type="auto"/>
+        <w:tblLook w:val="04A0" w:firstRow="1" w:lastRow="0" w:firstColumn="1" w:lastColumn="0" w:noHBand="0" w:noVBand="1"/>
+      </w:tblPr>
+      <w:tblGrid>
+        <w:gridCol w:w="1975"/>
+        <w:gridCol w:w="1890"/>
+        <w:gridCol w:w="5485"/>
+      </w:tblGrid>
+      <w:tr>
+        <w:tc>
+          <w:tcPr>
+            <w:tcW w:w="1975" w:type="dxa"/>
+            <w:shd w:val="clear" w:color="auto" w:fill="FFC000" w:themeFill="accent4"/>
+          </w:tcPr>
+          <w:p>
+            <w:pPr>
+              <w:jc w:val="center"/>
+              <w:rPr>
+                <w:sz w:val="36"/>
+                <w:szCs w:val="36"/>
+              </w:rPr>
+            </w:pPr>
+            <w:r>
+              <w:rPr>
+                <w:sz w:val="36"/>
+                <w:szCs w:val="36"/>
+              </w:rPr>
+              <w:t>Rounds</w:t>
+            </w:r>
+          </w:p>
+        </w:tc>
+        <w:tc>
+          <w:tcPr>
+            <w:tcW w:w="1890" w:type="dxa"/>
+            <w:shd w:val="clear" w:color="auto" w:fill="FFC000" w:themeFill="accent4"/>
+          </w:tcPr>
+          <w:p>
+            <w:pPr>
+              <w:jc w:val="center"/>
+              <w:rPr>
+                <w:sz w:val="36"/>
+                <w:szCs w:val="36"/>
+              </w:rPr>
+            </w:pPr>
+            <w:r>
+              <w:rPr>
+                <w:sz w:val="36"/>
+                <w:szCs w:val="36"/>
+              </w:rPr>
+              <w:t>Winner</w:t>
+            </w:r>
+          </w:p>
+        </w:tc>
+        <w:tc>
+          <w:tcPr>
+            <w:tcW w:w="5485" w:type="dxa"/>
+            <w:shd w:val="clear" w:color="auto" w:fill="FFC000" w:themeFill="accent4"/>
+          </w:tcPr>
+          <w:p>
+            <w:pPr>
+              <w:jc w:val="center"/>
+              <w:rPr>
+                <w:sz w:val="36"/>
+                <w:szCs w:val="36"/>
+              </w:rPr>
+            </w:pPr>
+            <w:r>
+              <w:rPr>
+                <w:sz w:val="36"/>
+                <w:szCs w:val="36"/>
+              </w:rPr>
+              <w:t>Remark</w:t>
+            </w:r>
+          </w:p>
+        </w:tc>
+      </w:tr>
+      <w:tr>
+        <w:tc>
+          <w:tcPr>
+            <w:tcW w:w="1975" w:type="dxa"/>
+          </w:tcPr>
+          <w:p>
+            <w:pPr>
+              <w:jc w:val="center"/>
+              <w:rPr>
+                <w:sz w:val="36"/>
+                <w:szCs w:val="36"/>
+              </w:rPr>
+            </w:pPr>
+            <w:r>
+              <w:rPr>
+                <w:sz w:val="36"/>
+                <w:szCs w:val="36"/>
+              </w:rPr>
+              <w:t>Round-1</w:t>
+            </w:r>
+          </w:p>
+        </w:tc>
+        <w:tc>
+          <w:tcPr>
+            <w:tcW w:w="1890" w:type="dxa"/>
+          </w:tcPr>
+          <w:p>
+            <w:pPr>
+              <w:jc w:val="center"/>
+              <w:rPr>
+                <w:sz w:val="36"/>
+                <w:szCs w:val="36"/>
+              </w:rPr>
+            </w:pPr>
+            <w:r>
+              <w:rPr>
+                <w:sz w:val="36"/>
+                <w:szCs w:val="36"/>
+              </w:rPr>
+              <w:t>Draw</w:t>
+            </w:r>
+          </w:p>
+        </w:tc>
+        <w:tc>
+          <w:tcPr>
+            <w:tcW w:w="5485" w:type="dxa"/>
+          </w:tcPr>
+          <w:p>
+            <w:pPr>
+              <w:rPr>
+                <w:sz w:val="36"/>
+                <w:szCs w:val="36"/>
+              </w:rPr>
+            </w:pPr>
+            <w:r>
+              <w:rPr>
+                <w:sz w:val="36"/>
+                <w:szCs w:val="36"/>
+              </w:rPr>
+              <w:t>Both have put in equal effort.</w:t>
+            </w:r>
+          </w:p>
+        </w:tc>
+      </w:tr>
+      <w:tr>
+        <w:tc>
+          <w:tcPr>
+            <w:tcW w:w="1975" w:type="dxa"/>
+          </w:tcPr>
+          <w:p>
+            <w:pPr>
+              <w:jc w:val="center"/>
+              <w:rPr>
+                <w:sz w:val="36"/>
+                <w:szCs w:val="36"/>
+              </w:rPr>
+            </w:pPr>
+            <w:r>
+              <w:rPr>
+                <w:sz w:val="36"/>
+                <w:szCs w:val="36"/>
+              </w:rPr>
+              <w:t>Round-2</w:t>
+            </w:r>
+          </w:p>
+        </w:tc>
+        <w:tc>
+          <w:tcPr>
+            <w:tcW w:w="1890" w:type="dxa"/>
+          </w:tcPr>
+          <w:p>
+            <w:pPr>
+              <w:jc w:val="center"/>
+              <w:rPr>
+                <w:sz w:val="36"/>
+                <w:szCs w:val="36"/>
+              </w:rPr>
+            </w:pPr>
+            <w:r>
+              <w:rPr>
+                <w:sz w:val="36"/>
+                <w:szCs w:val="36"/>
+              </w:rPr>
+              <w:t>Draw</w:t>
+            </w:r>
+          </w:p>
+        </w:tc>
+        <w:tc>
+          <w:tcPr>
+            <w:tcW w:w="5485" w:type="dxa"/>
+          </w:tcPr>
+          <w:p>
+            <w:pPr>
+              <w:rPr>
+                <w:sz w:val="36"/>
+                <w:szCs w:val="36"/>
+              </w:rPr>
+            </w:pPr>
+            <w:r>
+              <w:rPr>
+                <w:sz w:val="36"/>
+                <w:szCs w:val="36"/>
+              </w:rPr>
+              <w:t>Both have put in equal effort.</w:t>
+            </w:r>
+          </w:p>
+        </w:tc>
+      </w:tr>
+      <w:tr>
+        <w:tc>
+          <w:tcPr>
+            <w:tcW w:w="1975" w:type="dxa"/>
+          </w:tcPr>
+          <w:p>
+            <w:pPr>
+              <w:jc w:val="center"/>
+              <w:rPr>
+                <w:sz w:val="36"/>
+                <w:szCs w:val="36"/>
+              </w:rPr>
+            </w:pPr>
+            <w:r>
+              <w:rPr>
+                <w:sz w:val="36"/>
+                <w:szCs w:val="36"/>
+              </w:rPr>
+              <w:t>Round-3</w:t>
+            </w:r>
+          </w:p>
+        </w:tc>
+        <w:tc>
+          <w:tcPr>
+            <w:tcW w:w="1890" w:type="dxa"/>
+          </w:tcPr>
+          <w:p>
+            <w:pPr>
+              <w:jc w:val="center"/>
+              <w:rPr>
+                <w:sz w:val="36"/>
+                <w:szCs w:val="36"/>
+              </w:rPr>
+            </w:pPr>
+            <w:r>
+              <w:rPr>
+                <w:sz w:val="36"/>
+                <w:szCs w:val="36"/>
+              </w:rPr>
+              <w:t>Draw</w:t>
+            </w:r>
+          </w:p>
+        </w:tc>
+        <w:tc>
+          <w:tcPr>
+            <w:tcW w:w="5485" w:type="dxa"/>
+          </w:tcPr>
+          <w:p>
+            <w:pPr>
+              <w:rPr>
+                <w:sz w:val="36"/>
+                <w:szCs w:val="36"/>
+              </w:rPr>
+            </w:pPr>
+            <w:r>
+              <w:rPr>
+                <w:sz w:val="36"/>
+                <w:szCs w:val="36"/>
+              </w:rPr>
+              <w:t>Both have put in equal effort.</w:t>
+            </w:r>
+          </w:p>
+        </w:tc>
+      </w:tr>
+      <w:tr>
+        <w:tc>
+          <w:tcPr>
+            <w:tcW w:w="1975" w:type="dxa"/>
+          </w:tcPr>
+          <w:p>
+            <w:pPr>
+              <w:jc w:val="center"/>
+              <w:rPr>
+                <w:sz w:val="36"/>
+                <w:szCs w:val="36"/>
+              </w:rPr>
+            </w:pPr>
+            <w:r>
+              <w:rPr>
+                <w:sz w:val="36"/>
+                <w:szCs w:val="36"/>
+              </w:rPr>
+              <w:t>Round-4</w:t>
+            </w:r>
+          </w:p>
+        </w:tc>
+        <w:tc>
+          <w:tcPr>
+            <w:tcW w:w="1890" w:type="dxa"/>
+          </w:tcPr>
+          <w:p>
+            <w:pPr>
+              <w:jc w:val="center"/>
+              <w:rPr>
+                <w:sz w:val="36"/>
+                <w:szCs w:val="36"/>
+              </w:rPr>
+            </w:pPr>
+            <w:r>
+              <w:rPr>
+                <w:sz w:val="36"/>
+                <w:szCs w:val="36"/>
+              </w:rPr>
+              <w:t>Computer</w:t>
+            </w:r>
+          </w:p>
+        </w:tc>
+        <w:tc>
+          <w:tcPr>
+            <w:tcW w:w="5485" w:type="dxa"/>
+          </w:tcPr>
+          <w:p>
+            <w:pPr>
+              <w:rPr>
+                <w:sz w:val="36"/>
+                <w:szCs w:val="36"/>
+              </w:rPr>
+            </w:pPr>
+            <w:r>
+              <w:rPr>
+                <w:sz w:val="36"/>
+                <w:szCs w:val="36"/>
+              </w:rPr>
+              <w:t xml:space="preserve">This time the computer won </w:t>
+            </w:r>
+            <w:r>
+              <w:rPr>
+                <w:sz w:val="36"/>
+                <w:szCs w:val="36"/>
+              </w:rPr>
+              <w:t>because the human made a mistake.</w:t>
+            </w:r>
+          </w:p>
+        </w:tc>
+      </w:tr>
+      <w:tr>
+        <w:tc>
+          <w:tcPr>
+            <w:tcW w:w="1975" w:type="dxa"/>
+          </w:tcPr>
+          <w:p>
+            <w:pPr>
+              <w:jc w:val="center"/>
+              <w:rPr>
+                <w:sz w:val="36"/>
+                <w:szCs w:val="36"/>
+              </w:rPr>
+            </w:pPr>
+            <w:r>
+              <w:rPr>
+                <w:sz w:val="36"/>
+                <w:szCs w:val="36"/>
+              </w:rPr>
+              <w:t>Round-5</w:t>
+            </w:r>
+          </w:p>
+        </w:tc>
+        <w:tc>
+          <w:tcPr>
+            <w:tcW w:w="1890" w:type="dxa"/>
+          </w:tcPr>
+          <w:p>
+            <w:pPr>
+              <w:jc w:val="center"/>
+              <w:rPr>
+                <w:sz w:val="36"/>
+                <w:szCs w:val="36"/>
+              </w:rPr>
+            </w:pPr>
+            <w:r>
+              <w:rPr>
+                <w:sz w:val="36"/>
+                <w:szCs w:val="36"/>
+              </w:rPr>
+              <w:t>Draw</w:t>
+            </w:r>
+          </w:p>
+        </w:tc>
+        <w:tc>
+          <w:tcPr>
+            <w:tcW w:w="5485" w:type="dxa"/>
+          </w:tcPr>
+          <w:p>
+            <w:pPr>
+              <w:jc w:val="center"/>
+              <w:rPr>
+                <w:sz w:val="36"/>
+                <w:szCs w:val="36"/>
+              </w:rPr>
+            </w:pPr>
+            <w:r>
+              <w:rPr>
+                <w:sz w:val="36"/>
+                <w:szCs w:val="36"/>
+              </w:rPr>
+              <w:t>Both have put in equal effort.</w:t>
+            </w:r>
+          </w:p>
+        </w:tc>
+      </w:tr>
+      <w:tr>
+        <w:tc>
+          <w:tcPr>
+            <w:tcW w:w="1975" w:type="dxa"/>
+          </w:tcPr>
+          <w:p>
+            <w:pPr>
+              <w:jc w:val="center"/>
+              <w:rPr>
+                <w:sz w:val="36"/>
+                <w:szCs w:val="36"/>
+              </w:rPr>
+            </w:pPr>
+            <w:r>
+              <w:rPr>
+                <w:sz w:val="36"/>
+                <w:szCs w:val="36"/>
+              </w:rPr>
+              <w:t>Round-6</w:t>
+            </w:r>
+          </w:p>
+        </w:tc>
+        <w:tc>
+          <w:tcPr>
+            <w:tcW w:w="1890" w:type="dxa"/>
+          </w:tcPr>
+          <w:p>
+            <w:pPr>
+              <w:jc w:val="center"/>
+              <w:rPr>
+                <w:sz w:val="36"/>
+                <w:szCs w:val="36"/>
+              </w:rPr>
+            </w:pPr>
+            <w:r>
+              <w:rPr>
+                <w:sz w:val="36"/>
+                <w:szCs w:val="36"/>
+              </w:rPr>
+              <w:t>Draw</w:t>
+            </w:r>
+          </w:p>
+        </w:tc>
+        <w:tc>
+          <w:tcPr>
+            <w:tcW w:w="5485" w:type="dxa"/>
+          </w:tcPr>
+          <w:p>
+            <w:pPr>
+              <w:jc w:val="center"/>
+              <w:rPr>
+                <w:sz w:val="36"/>
+                <w:szCs w:val="36"/>
+              </w:rPr>
+            </w:pPr>
+            <w:r>
+              <w:rPr>
+                <w:sz w:val="36"/>
+                <w:szCs w:val="36"/>
+              </w:rPr>
+              <w:t>Both have put in equal effort.</w:t>
+            </w:r>
+          </w:p>
+        </w:tc>
+      </w:tr>
+      <w:tr>
+        <w:tc>
+          <w:tcPr>
+            <w:tcW w:w="1975" w:type="dxa"/>
+          </w:tcPr>
+          <w:p>
+            <w:pPr>
+              <w:jc w:val="center"/>
+              <w:rPr>
+                <w:sz w:val="36"/>
+                <w:szCs w:val="36"/>
+              </w:rPr>
+            </w:pPr>
+            <w:r>
+              <w:rPr>
+                <w:sz w:val="36"/>
+                <w:szCs w:val="36"/>
+              </w:rPr>
+              <w:t>Round-7</w:t>
+            </w:r>
+          </w:p>
+        </w:tc>
+        <w:tc>
+          <w:tcPr>
+            <w:tcW w:w="1890" w:type="dxa"/>
+          </w:tcPr>
+          <w:p>
+            <w:pPr>
+              <w:jc w:val="center"/>
+              <w:rPr>
+                <w:sz w:val="36"/>
+                <w:szCs w:val="36"/>
+              </w:rPr>
+            </w:pPr>
+            <w:r>
+              <w:rPr>
+                <w:sz w:val="36"/>
+                <w:szCs w:val="36"/>
+              </w:rPr>
+              <w:t>Computer</w:t>
+            </w:r>
+          </w:p>
+        </w:tc>
+        <w:tc>
+          <w:tcPr>
+            <w:tcW w:w="5485" w:type="dxa"/>
+          </w:tcPr>
+          <w:p>
+            <w:pPr>
+              <w:jc w:val="center"/>
+              <w:rPr>
+                <w:sz w:val="36"/>
+                <w:szCs w:val="36"/>
+              </w:rPr>
+            </w:pPr>
+            <w:r>
+              <w:rPr>
+                <w:sz w:val="36"/>
+                <w:szCs w:val="36"/>
+              </w:rPr>
+              <w:t>This time the computer won because the human made a mistake.</w:t>
+            </w:r>
+          </w:p>
+        </w:tc>
+      </w:tr>
+      <w:tr>
+        <w:tc>
+          <w:tcPr>
+            <w:tcW w:w="1975" w:type="dxa"/>
+          </w:tcPr>
+          <w:p>
+            <w:pPr>
+              <w:jc w:val="center"/>
+              <w:rPr>
+                <w:sz w:val="36"/>
+                <w:szCs w:val="36"/>
+              </w:rPr>
+            </w:pPr>
+            <w:r>
+              <w:rPr>
+                <w:sz w:val="36"/>
+                <w:szCs w:val="36"/>
+              </w:rPr>
+              <w:t>Round-8</w:t>
+            </w:r>
+          </w:p>
+        </w:tc>
+        <w:tc>
+          <w:tcPr>
+            <w:tcW w:w="1890" w:type="dxa"/>
+          </w:tcPr>
+          <w:p>
+            <w:pPr>
+              <w:jc w:val="center"/>
+              <w:rPr>
+                <w:sz w:val="36"/>
+                <w:szCs w:val="36"/>
+              </w:rPr>
+            </w:pPr>
+            <w:r>
+              <w:rPr>
+                <w:sz w:val="36"/>
+                <w:szCs w:val="36"/>
+              </w:rPr>
+              <w:t>Draw</w:t>
+            </w:r>
+          </w:p>
+        </w:tc>
+        <w:tc>
+          <w:tcPr>
+            <w:tcW w:w="5485" w:type="dxa"/>
+          </w:tcPr>
+          <w:p>
+            <w:pPr>
+              <w:jc w:val="center"/>
+              <w:rPr>
+                <w:sz w:val="36"/>
+                <w:szCs w:val="36"/>
+              </w:rPr>
+            </w:pPr>
+            <w:r>
+              <w:rPr>
+                <w:sz w:val="36"/>
+                <w:szCs w:val="36"/>
+              </w:rPr>
+              <w:t>Both have put in equal effort.</w:t>
+            </w:r>
+          </w:p>
+        </w:tc>
+      </w:tr>
+      <w:tr>
+        <w:tc>
+          <w:tcPr>
+            <w:tcW w:w="1975" w:type="dxa"/>
+          </w:tcPr>
+          <w:p>
+            <w:pPr>
+              <w:jc w:val="center"/>
+              <w:rPr>
+                <w:sz w:val="36"/>
+                <w:szCs w:val="36"/>
+              </w:rPr>
+            </w:pPr>
+            <w:r>
+              <w:rPr>
+                <w:sz w:val="36"/>
+                <w:szCs w:val="36"/>
+              </w:rPr>
+              <w:t>Round-9</w:t>
+            </w:r>
+          </w:p>
+        </w:tc>
+        <w:tc>
+          <w:tcPr>
+            <w:tcW w:w="1890" w:type="dxa"/>
+          </w:tcPr>
+          <w:p>
+            <w:pPr>
+              <w:jc w:val="center"/>
+              <w:rPr>
+                <w:sz w:val="36"/>
+                <w:szCs w:val="36"/>
+              </w:rPr>
+            </w:pPr>
+            <w:r>
+              <w:rPr>
+                <w:sz w:val="36"/>
+                <w:szCs w:val="36"/>
+              </w:rPr>
+              <w:t>Draw</w:t>
+            </w:r>
+          </w:p>
+        </w:tc>
+        <w:tc>
+          <w:tcPr>
+            <w:tcW w:w="5485" w:type="dxa"/>
+          </w:tcPr>
+          <w:p>
+            <w:pPr>
+              <w:jc w:val="center"/>
+              <w:rPr>
+                <w:sz w:val="36"/>
+                <w:szCs w:val="36"/>
+              </w:rPr>
+            </w:pPr>
+            <w:r>
+              <w:rPr>
+                <w:sz w:val="36"/>
+                <w:szCs w:val="36"/>
+              </w:rPr>
+              <w:t>Both have put in equal effort.</w:t>
+            </w:r>
+          </w:p>
+        </w:tc>
+      </w:tr>
+      <w:tr>
+        <w:trPr>
+          <w:trHeight w:val="584"/>
+        </w:trPr>
+        <w:tc>
+          <w:tcPr>
+            <w:tcW w:w="1975" w:type="dxa"/>
+          </w:tcPr>
+          <w:p>
+            <w:pPr>
+              <w:jc w:val="center"/>
+              <w:rPr>
+                <w:sz w:val="36"/>
+                <w:szCs w:val="36"/>
+              </w:rPr>
+            </w:pPr>
+            <w:r>
+              <w:rPr>
+                <w:sz w:val="36"/>
+                <w:szCs w:val="36"/>
+              </w:rPr>
+              <w:t>Round-10</w:t>
+            </w:r>
+          </w:p>
+        </w:tc>
+        <w:tc>
+          <w:tcPr>
+            <w:tcW w:w="1890" w:type="dxa"/>
+          </w:tcPr>
+          <w:p>
+            <w:pPr>
+              <w:jc w:val="center"/>
+              <w:rPr>
+                <w:sz w:val="36"/>
+                <w:szCs w:val="36"/>
+              </w:rPr>
+            </w:pPr>
+            <w:r>
+              <w:rPr>
+                <w:sz w:val="36"/>
+                <w:szCs w:val="36"/>
+              </w:rPr>
+              <w:t>Draw</w:t>
+            </w:r>
+          </w:p>
+        </w:tc>
+        <w:tc>
+          <w:tcPr>
+            <w:tcW w:w="5485" w:type="dxa"/>
+          </w:tcPr>
+          <w:p>
+            <w:pPr>
+              <w:jc w:val="center"/>
+              <w:rPr>
+                <w:sz w:val="36"/>
+                <w:szCs w:val="36"/>
+              </w:rPr>
+            </w:pPr>
+            <w:r>
+              <w:rPr>
+                <w:sz w:val="36"/>
+                <w:szCs w:val="36"/>
+              </w:rPr>
+              <w:t>Both have put in equal effort.</w:t>
+            </w:r>
+          </w:p>
+        </w:tc>
+      </w:tr>
+    </w:tbl>
+    <w:p>
+      <w:pPr>
+        <w:rPr>
+          <w:sz w:val="36"/>
+          <w:szCs w:val="36"/>
+        </w:rPr>
+      </w:pPr>
+    </w:p>
+    <w:p>
+      <w:pPr>
+        <w:spacing w:line="276" w:lineRule="auto"/>
+        <w:rPr>
+          <w:b/>
+          <w:bCs/>
+          <w:sz w:val="32"/>
+          <w:szCs w:val="32"/>
+        </w:rPr>
+      </w:pPr>
+      <w:r>
+        <w:rPr>
+          <w:b/>
+          <w:bCs/>
+          <w:sz w:val="32"/>
+          <w:szCs w:val="32"/>
+        </w:rPr>
+        <w:t>Conclusion:</w:t>
+      </w:r>
+    </w:p>
+    <w:p>
+      <w:pPr>
+        <w:spacing w:line="276" w:lineRule="auto"/>
+        <w:rPr>
+          <w:sz w:val="32"/>
+          <w:szCs w:val="32"/>
+        </w:rPr>
+      </w:pPr>
+      <w:r>
+        <w:rPr>
+          <w:sz w:val="32"/>
+          <w:szCs w:val="32"/>
+        </w:rPr>
+        <w:t>The computer</w:t>
+      </w:r>
+      <w:r>
+        <w:rPr>
+          <w:sz w:val="32"/>
+          <w:szCs w:val="32"/>
+        </w:rPr>
+        <w:t xml:space="preserve"> has won </w:t>
+      </w:r>
+      <w:r>
+        <w:rPr>
+          <w:sz w:val="32"/>
+          <w:szCs w:val="32"/>
+        </w:rPr>
+        <w:t xml:space="preserve">2 </w:t>
+      </w:r>
+      <w:r>
+        <w:rPr>
+          <w:sz w:val="32"/>
+          <w:szCs w:val="32"/>
+        </w:rPr>
+        <w:t xml:space="preserve">times and Draw </w:t>
+      </w:r>
+      <w:r>
+        <w:rPr>
+          <w:sz w:val="32"/>
+          <w:szCs w:val="32"/>
+        </w:rPr>
+        <w:t>8</w:t>
+      </w:r>
+      <w:r>
+        <w:rPr>
+          <w:sz w:val="32"/>
+          <w:szCs w:val="32"/>
+        </w:rPr>
+        <w:t xml:space="preserve"> times. This shows </w:t>
+      </w:r>
+      <w:r>
+        <w:rPr>
+          <w:sz w:val="32"/>
+          <w:szCs w:val="32"/>
+        </w:rPr>
+        <w:t>that</w:t>
+      </w:r>
+      <w:r>
+        <w:rPr>
+          <w:sz w:val="32"/>
+          <w:szCs w:val="32"/>
+        </w:rPr>
+        <w:t xml:space="preserve"> </w:t>
+      </w:r>
+      <w:r>
+        <w:rPr>
+          <w:sz w:val="32"/>
+          <w:szCs w:val="32"/>
+        </w:rPr>
+        <w:t>a computer is far better than humans because humans can make mistakes twice or thrice in 10 rounds game but the computer is not going to make mistakes. So, we can say that min-max is a better approach than reinforcement learning.</w:t>
       </w:r>
     </w:p>
     <w:sectPr>
@@ -63,6 +2038,103 @@
     </w:sectPr>
   </w:body>
 </w:document>
+</file>
+
+<file path=word/numbering.xml><?xml version="1.0" encoding="utf-8"?>
+<w:numbering xmlns:wpc="http://schemas.microsoft.com/office/word/2010/wordprocessingCanvas" xmlns:cx="http://schemas.microsoft.com/office/drawing/2014/chartex" xmlns:cx1="http://schemas.microsoft.com/office/drawing/2015/9/8/chartex" xmlns:cx2="http://schemas.microsoft.com/office/drawing/2015/10/21/chartex" xmlns:cx3="http://schemas.microsoft.com/office/drawing/2016/5/9/chartex" xmlns:cx4="http://schemas.microsoft.com/office/drawing/2016/5/10/chartex" xmlns:cx5="http://schemas.microsoft.com/office/drawing/2016/5/11/chartex" xmlns:cx6="http://schemas.microsoft.com/office/drawing/2016/5/12/chartex" xmlns:cx7="http://schemas.microsoft.com/office/drawing/2016/5/13/chartex" xmlns:cx8="http://schemas.microsoft.com/office/drawing/2016/5/14/chartex" xmlns:mc="http://schemas.openxmlformats.org/markup-compatibility/2006" xmlns:aink="http://schemas.microsoft.com/office/drawing/2016/ink" xmlns:am3d="http://schemas.microsoft.com/office/drawing/2017/model3d" xmlns:o="urn:schemas-microsoft-com:office:office" xmlns:oel="http://schemas.microsoft.com/office/2019/extlst" xmlns:r="http://schemas.openxmlformats.org/officeDocument/2006/relationships" xmlns:m="http://schemas.openxmlformats.org/officeDocument/2006/math" xmlns:v="urn:schemas-microsoft-com:vml" xmlns:wp14="http://schemas.microsoft.com/office/word/2010/wordprocessingDrawing" xmlns:wp="http://schemas.openxmlformats.org/drawingml/2006/wordprocessingDrawing" xmlns:w10="urn:schemas-microsoft-com:office:word" xmlns:w="http://schemas.openxmlformats.org/wordprocessingml/2006/main" xmlns:w14="http://schemas.microsoft.com/office/word/2010/wordml" xmlns:w15="http://schemas.microsoft.com/office/word/2012/wordml" xmlns:w16cex="http://schemas.microsoft.com/office/word/2018/wordml/cex" xmlns:w16cid="http://schemas.microsoft.com/office/word/2016/wordml/cid" xmlns:w16="http://schemas.microsoft.com/office/word/2018/wordml" xmlns:w16sdtdh="http://schemas.microsoft.com/office/word/2020/wordml/sdtdatahash" xmlns:w16se="http://schemas.microsoft.com/office/word/2015/wordml/symex" xmlns:wpg="http://schemas.microsoft.com/office/word/2010/wordprocessingGroup" xmlns:wpi="http://schemas.microsoft.com/office/word/2010/wordprocessingInk" xmlns:wne="http://schemas.microsoft.com/office/word/2006/wordml" xmlns:wps="http://schemas.microsoft.com/office/word/2010/wordprocessingShape" mc:Ignorable="w14 w15 w16se w16cid w16 w16cex w16sdtdh wp14">
+  <w:abstractNum w:abstractNumId="0" w15:restartNumberingAfterBreak="0">
+    <w:nsid w:val="11481A7F"/>
+    <w:multiLevelType w:val="hybridMultilevel"/>
+    <w:tmpl w:val="404ADC1A"/>
+    <w:lvl w:ilvl="0" w:tplc="0409000F">
+      <w:start w:val="1"/>
+      <w:numFmt w:val="decimal"/>
+      <w:lvlText w:val="%1."/>
+      <w:lvlJc w:val="left"/>
+      <w:pPr>
+        <w:ind w:left="720" w:hanging="360"/>
+      </w:pPr>
+      <w:rPr>
+        <w:rFonts w:hint="default"/>
+      </w:rPr>
+    </w:lvl>
+    <w:lvl w:ilvl="1" w:tplc="04090019" w:tentative="1">
+      <w:start w:val="1"/>
+      <w:numFmt w:val="lowerLetter"/>
+      <w:lvlText w:val="%2."/>
+      <w:lvlJc w:val="left"/>
+      <w:pPr>
+        <w:ind w:left="1440" w:hanging="360"/>
+      </w:pPr>
+    </w:lvl>
+    <w:lvl w:ilvl="2" w:tplc="0409001B" w:tentative="1">
+      <w:start w:val="1"/>
+      <w:numFmt w:val="lowerRoman"/>
+      <w:lvlText w:val="%3."/>
+      <w:lvlJc w:val="right"/>
+      <w:pPr>
+        <w:ind w:left="2160" w:hanging="180"/>
+      </w:pPr>
+    </w:lvl>
+    <w:lvl w:ilvl="3" w:tplc="0409000F" w:tentative="1">
+      <w:start w:val="1"/>
+      <w:numFmt w:val="decimal"/>
+      <w:lvlText w:val="%4."/>
+      <w:lvlJc w:val="left"/>
+      <w:pPr>
+        <w:ind w:left="2880" w:hanging="360"/>
+      </w:pPr>
+    </w:lvl>
+    <w:lvl w:ilvl="4" w:tplc="04090019" w:tentative="1">
+      <w:start w:val="1"/>
+      <w:numFmt w:val="lowerLetter"/>
+      <w:lvlText w:val="%5."/>
+      <w:lvlJc w:val="left"/>
+      <w:pPr>
+        <w:ind w:left="3600" w:hanging="360"/>
+      </w:pPr>
+    </w:lvl>
+    <w:lvl w:ilvl="5" w:tplc="0409001B" w:tentative="1">
+      <w:start w:val="1"/>
+      <w:numFmt w:val="lowerRoman"/>
+      <w:lvlText w:val="%6."/>
+      <w:lvlJc w:val="right"/>
+      <w:pPr>
+        <w:ind w:left="4320" w:hanging="180"/>
+      </w:pPr>
+    </w:lvl>
+    <w:lvl w:ilvl="6" w:tplc="0409000F" w:tentative="1">
+      <w:start w:val="1"/>
+      <w:numFmt w:val="decimal"/>
+      <w:lvlText w:val="%7."/>
+      <w:lvlJc w:val="left"/>
+      <w:pPr>
+        <w:ind w:left="5040" w:hanging="360"/>
+      </w:pPr>
+    </w:lvl>
+    <w:lvl w:ilvl="7" w:tplc="04090019" w:tentative="1">
+      <w:start w:val="1"/>
+      <w:numFmt w:val="lowerLetter"/>
+      <w:lvlText w:val="%8."/>
+      <w:lvlJc w:val="left"/>
+      <w:pPr>
+        <w:ind w:left="5760" w:hanging="360"/>
+      </w:pPr>
+    </w:lvl>
+    <w:lvl w:ilvl="8" w:tplc="0409001B" w:tentative="1">
+      <w:start w:val="1"/>
+      <w:numFmt w:val="lowerRoman"/>
+      <w:lvlText w:val="%9."/>
+      <w:lvlJc w:val="right"/>
+      <w:pPr>
+        <w:ind w:left="6480" w:hanging="180"/>
+      </w:pPr>
+    </w:lvl>
+  </w:abstractNum>
+  <w:num w:numId="1" w16cid:durableId="855733129">
+    <w:abstractNumId w:val="0"/>
+  </w:num>
+</w:numbering>
 </file>
 
 <file path=word/styles.xml><?xml version="1.0" encoding="utf-8"?>
@@ -493,6 +2565,36 @@
     <w:semiHidden/>
     <w:unhideWhenUsed/>
   </w:style>
+  <w:style w:type="table" w:styleId="TableGrid">
+    <w:name w:val="Table Grid"/>
+    <w:basedOn w:val="TableNormal"/>
+    <w:uiPriority w:val="39"/>
+    <w:rsid w:val="007478C3"/>
+    <w:pPr>
+      <w:spacing w:after="0" w:line="240" w:lineRule="auto"/>
+    </w:pPr>
+    <w:tblPr>
+      <w:tblBorders>
+        <w:top w:val="single" w:sz="4" w:space="0" w:color="auto"/>
+        <w:left w:val="single" w:sz="4" w:space="0" w:color="auto"/>
+        <w:bottom w:val="single" w:sz="4" w:space="0" w:color="auto"/>
+        <w:right w:val="single" w:sz="4" w:space="0" w:color="auto"/>
+        <w:insideH w:val="single" w:sz="4" w:space="0" w:color="auto"/>
+        <w:insideV w:val="single" w:sz="4" w:space="0" w:color="auto"/>
+      </w:tblBorders>
+    </w:tblPr>
+  </w:style>
+  <w:style w:type="paragraph" w:styleId="ListParagraph">
+    <w:name w:val="List Paragraph"/>
+    <w:basedOn w:val="Normal"/>
+    <w:uiPriority w:val="34"/>
+    <w:qFormat/>
+    <w:rsid w:val="007478C3"/>
+    <w:pPr>
+      <w:ind w:left="720"/>
+      <w:contextualSpacing/>
+    </w:pPr>
+  </w:style>
 </w:styles>
 </file>
 

</xml_diff>